<commit_message>
Better seperation of concerns with DI
</commit_message>
<xml_diff>
--- a/src/InvoiceBuilder.Configuration/InvoiceTemplate.docx
+++ b/src/InvoiceBuilder.Configuration/InvoiceTemplate.docx
@@ -418,7 +418,6 @@
               </w:rPr>
               <w:t>N</w:t>
             </w:r>
-            <w:proofErr w:type="spellStart"/>
             <w:r>
               <w:rPr>
                 <w:rFonts w:ascii="Open Sans" w:hAnsi="Open Sans" w:cs="Open Sans"/>
@@ -426,7 +425,6 @@
               </w:rPr>
               <w:t>adestraat</w:t>
             </w:r>
-            <w:proofErr w:type="spellEnd"/>
             <w:r>
               <w:rPr>
                 <w:rFonts w:ascii="Open Sans" w:hAnsi="Open Sans" w:cs="Open Sans"/>
@@ -2005,7 +2003,7 @@
                 <w:rFonts w:ascii="Open Sans" w:hAnsi="Open Sans" w:cs="Open Sans"/>
                 <w:color w:val="0D0D0D" w:themeColor="text1" w:themeTint="F2"/>
               </w:rPr>
-              <w:t>% VAT</w:t>
+              <w:t xml:space="preserve"> VAT</w:t>
             </w:r>
           </w:p>
         </w:tc>
@@ -2783,6 +2781,7 @@
   <w:style w:type="character" w:default="1" w:styleId="DefaultParagraphFont">
     <w:name w:val="Default Paragraph Font"/>
     <w:uiPriority w:val="1"/>
+    <w:semiHidden/>
     <w:unhideWhenUsed/>
   </w:style>
   <w:style w:type="table" w:default="1" w:styleId="TableNormal">

</xml_diff>

<commit_message>
Syncfusion PDF document writer added
InvoiceBuilder.EndToEnd.Tests added
</commit_message>
<xml_diff>
--- a/src/InvoiceBuilder.Configuration/InvoiceTemplate.docx
+++ b/src/InvoiceBuilder.Configuration/InvoiceTemplate.docx
@@ -1,6 +1,6 @@
 
 <file path=word/document.xml><?xml version="1.0" encoding="utf-8"?>
-<w:document xmlns:wpc="http://schemas.microsoft.com/office/word/2010/wordprocessingCanvas" xmlns:cx="http://schemas.microsoft.com/office/drawing/2014/chartex" xmlns:cx1="http://schemas.microsoft.com/office/drawing/2015/9/8/chartex" xmlns:cx2="http://schemas.microsoft.com/office/drawing/2015/10/21/chartex" xmlns:cx3="http://schemas.microsoft.com/office/drawing/2016/5/9/chartex" xmlns:cx4="http://schemas.microsoft.com/office/drawing/2016/5/10/chartex" xmlns:cx5="http://schemas.microsoft.com/office/drawing/2016/5/11/chartex" xmlns:cx6="http://schemas.microsoft.com/office/drawing/2016/5/12/chartex" xmlns:cx7="http://schemas.microsoft.com/office/drawing/2016/5/13/chartex" xmlns:cx8="http://schemas.microsoft.com/office/drawing/2016/5/14/chartex" xmlns:mc="http://schemas.openxmlformats.org/markup-compatibility/2006" xmlns:aink="http://schemas.microsoft.com/office/drawing/2016/ink" xmlns:am3d="http://schemas.microsoft.com/office/drawing/2017/model3d" xmlns:o="urn:schemas-microsoft-com:office:office" xmlns:oel="http://schemas.microsoft.com/office/2019/extlst" xmlns:r="http://schemas.openxmlformats.org/officeDocument/2006/relationships" xmlns:m="http://schemas.openxmlformats.org/officeDocument/2006/math" xmlns:v="urn:schemas-microsoft-com:vml" xmlns:wp14="http://schemas.microsoft.com/office/word/2010/wordprocessingDrawing" xmlns:wp="http://schemas.openxmlformats.org/drawingml/2006/wordprocessingDrawing" xmlns:w10="urn:schemas-microsoft-com:office:word" xmlns:w="http://schemas.openxmlformats.org/wordprocessingml/2006/main" xmlns:w14="http://schemas.microsoft.com/office/word/2010/wordml" xmlns:w15="http://schemas.microsoft.com/office/word/2012/wordml" xmlns:w16cex="http://schemas.microsoft.com/office/word/2018/wordml/cex" xmlns:w16cid="http://schemas.microsoft.com/office/word/2016/wordml/cid" xmlns:w16="http://schemas.microsoft.com/office/word/2018/wordml" xmlns:w16du="http://schemas.microsoft.com/office/word/2023/wordml/word16du" xmlns:w16sdtdh="http://schemas.microsoft.com/office/word/2020/wordml/sdtdatahash" xmlns:w16se="http://schemas.microsoft.com/office/word/2015/wordml/symex" xmlns:wpg="http://schemas.microsoft.com/office/word/2010/wordprocessingGroup" xmlns:wpi="http://schemas.microsoft.com/office/word/2010/wordprocessingInk" xmlns:wne="http://schemas.microsoft.com/office/word/2006/wordml" xmlns:wps="http://schemas.microsoft.com/office/word/2010/wordprocessingShape" mc:Ignorable="w14 w15 w16se w16cid w16 w16cex w16sdtdh wp14">
+<w:document xmlns:wpc="http://schemas.microsoft.com/office/word/2010/wordprocessingCanvas" xmlns:cx="http://schemas.microsoft.com/office/drawing/2014/chartex" xmlns:cx1="http://schemas.microsoft.com/office/drawing/2015/9/8/chartex" xmlns:cx2="http://schemas.microsoft.com/office/drawing/2015/10/21/chartex" xmlns:cx3="http://schemas.microsoft.com/office/drawing/2016/5/9/chartex" xmlns:cx4="http://schemas.microsoft.com/office/drawing/2016/5/10/chartex" xmlns:cx5="http://schemas.microsoft.com/office/drawing/2016/5/11/chartex" xmlns:cx6="http://schemas.microsoft.com/office/drawing/2016/5/12/chartex" xmlns:cx7="http://schemas.microsoft.com/office/drawing/2016/5/13/chartex" xmlns:cx8="http://schemas.microsoft.com/office/drawing/2016/5/14/chartex" xmlns:mc="http://schemas.openxmlformats.org/markup-compatibility/2006" xmlns:aink="http://schemas.microsoft.com/office/drawing/2016/ink" xmlns:am3d="http://schemas.microsoft.com/office/drawing/2017/model3d" xmlns:o="urn:schemas-microsoft-com:office:office" xmlns:oel="http://schemas.microsoft.com/office/2019/extlst" xmlns:r="http://schemas.openxmlformats.org/officeDocument/2006/relationships" xmlns:m="http://schemas.openxmlformats.org/officeDocument/2006/math" xmlns:v="urn:schemas-microsoft-com:vml" xmlns:wp14="http://schemas.microsoft.com/office/word/2010/wordprocessingDrawing" xmlns:wp="http://schemas.openxmlformats.org/drawingml/2006/wordprocessingDrawing" xmlns:w10="urn:schemas-microsoft-com:office:word" xmlns:w="http://schemas.openxmlformats.org/wordprocessingml/2006/main" xmlns:w14="http://schemas.microsoft.com/office/word/2010/wordml" xmlns:w15="http://schemas.microsoft.com/office/word/2012/wordml" xmlns:w16cex="http://schemas.microsoft.com/office/word/2018/wordml/cex" xmlns:w16cid="http://schemas.microsoft.com/office/word/2016/wordml/cid" xmlns:w16="http://schemas.microsoft.com/office/word/2018/wordml" xmlns:w16du="http://schemas.microsoft.com/office/word/2023/wordml/word16du" xmlns:w16sdtdh="http://schemas.microsoft.com/office/word/2020/wordml/sdtdatahash" xmlns:w16se="http://schemas.microsoft.com/office/word/2015/wordml/symex" xmlns:wpg="http://schemas.microsoft.com/office/word/2010/wordprocessingGroup" xmlns:wpi="http://schemas.microsoft.com/office/word/2010/wordprocessingInk" xmlns:wne="http://schemas.microsoft.com/office/word/2006/wordml" xmlns:wps="http://schemas.microsoft.com/office/word/2010/wordprocessingShape" mc:Ignorable="w14 w15 w16se w16cid w16 w16cex w16sdtdh w16du wp14">
   <w:body>
     <w:p>
       <w:pPr>
@@ -18,62 +18,7 @@
           <w:sz w:val="24"/>
           <w:szCs w:val="24"/>
         </w:rPr>
-        <w:t xml:space="preserve">INVOICE </w:t>
-      </w:r>
-      <w:r>
-        <w:rPr>
-          <w:rFonts w:ascii="Open Sans" w:hAnsi="Open Sans" w:cs="Open Sans"/>
-          <w:b/>
-          <w:bCs/>
-          <w:color w:val="0D0D0D" w:themeColor="text1" w:themeTint="F2"/>
-          <w:sz w:val="24"/>
-          <w:szCs w:val="24"/>
-        </w:rPr>
-        <w:fldChar w:fldCharType="begin"/>
-      </w:r>
-      <w:r>
-        <w:rPr>
-          <w:rFonts w:ascii="Open Sans" w:hAnsi="Open Sans" w:cs="Open Sans"/>
-          <w:b/>
-          <w:bCs/>
-          <w:color w:val="0D0D0D" w:themeColor="text1" w:themeTint="F2"/>
-          <w:sz w:val="24"/>
-          <w:szCs w:val="24"/>
-        </w:rPr>
-        <w:instrText xml:space="preserve"> DOCVARIABLE InvoiceNumber </w:instrText>
-      </w:r>
-      <w:r>
-        <w:rPr>
-          <w:rFonts w:ascii="Open Sans" w:hAnsi="Open Sans" w:cs="Open Sans"/>
-          <w:b/>
-          <w:bCs/>
-          <w:color w:val="0D0D0D" w:themeColor="text1" w:themeTint="F2"/>
-          <w:sz w:val="24"/>
-          <w:szCs w:val="24"/>
-        </w:rPr>
-        <w:fldChar w:fldCharType="separate"/>
-      </w:r>
-      <w:r>
-        <w:rPr>
-          <w:rFonts w:ascii="Open Sans" w:hAnsi="Open Sans" w:cs="Open Sans"/>
-          <w:b/>
-          <w:bCs/>
-          <w:color w:val="0D0D0D" w:themeColor="text1" w:themeTint="F2"/>
-          <w:sz w:val="24"/>
-          <w:szCs w:val="24"/>
-        </w:rPr>
-        <w:t>NT12345</w:t>
-      </w:r>
-      <w:r>
-        <w:rPr>
-          <w:rFonts w:ascii="Open Sans" w:hAnsi="Open Sans" w:cs="Open Sans"/>
-          <w:b/>
-          <w:bCs/>
-          <w:color w:val="0D0D0D" w:themeColor="text1" w:themeTint="F2"/>
-          <w:sz w:val="24"/>
-          <w:szCs w:val="24"/>
-        </w:rPr>
-        <w:fldChar w:fldCharType="end"/>
+        <w:t>INVOICE #InvoiceNumber#</w:t>
       </w:r>
       <w:r>
         <w:rPr>
@@ -108,43 +53,7 @@
           <w:bCs/>
           <w:color w:val="0D0D0D" w:themeColor="text1" w:themeTint="F2"/>
         </w:rPr>
-        <w:fldChar w:fldCharType="begin"/>
-      </w:r>
-      <w:r>
-        <w:rPr>
-          <w:rFonts w:ascii="Open Sans" w:hAnsi="Open Sans" w:cs="Open Sans"/>
-          <w:b/>
-          <w:bCs/>
-          <w:color w:val="0D0D0D" w:themeColor="text1" w:themeTint="F2"/>
-        </w:rPr>
-        <w:instrText xml:space="preserve"> DOCVARIABLE  InvoiceDate </w:instrText>
-      </w:r>
-      <w:r>
-        <w:rPr>
-          <w:rFonts w:ascii="Open Sans" w:hAnsi="Open Sans" w:cs="Open Sans"/>
-          <w:b/>
-          <w:bCs/>
-          <w:color w:val="0D0D0D" w:themeColor="text1" w:themeTint="F2"/>
-        </w:rPr>
-        <w:fldChar w:fldCharType="separate"/>
-      </w:r>
-      <w:r>
-        <w:rPr>
-          <w:rFonts w:ascii="Open Sans" w:hAnsi="Open Sans" w:cs="Open Sans"/>
-          <w:b/>
-          <w:bCs/>
-          <w:color w:val="0D0D0D" w:themeColor="text1" w:themeTint="F2"/>
-        </w:rPr>
-        <w:t>24/07/2024</w:t>
-      </w:r>
-      <w:r>
-        <w:rPr>
-          <w:rFonts w:ascii="Open Sans" w:hAnsi="Open Sans" w:cs="Open Sans"/>
-          <w:b/>
-          <w:bCs/>
-          <w:color w:val="0D0D0D" w:themeColor="text1" w:themeTint="F2"/>
-        </w:rPr>
-        <w:fldChar w:fldCharType="end"/>
+        <w:t>#InvoiceDate#</w:t>
       </w:r>
       <w:r>
         <w:rPr>
@@ -167,35 +76,7 @@
           <w:rFonts w:ascii="Open Sans" w:hAnsi="Open Sans" w:cs="Open Sans"/>
           <w:color w:val="0D0D0D" w:themeColor="text1" w:themeTint="F2"/>
         </w:rPr>
-        <w:fldChar w:fldCharType="begin"/>
-      </w:r>
-      <w:r>
-        <w:rPr>
-          <w:rFonts w:ascii="Open Sans" w:hAnsi="Open Sans" w:cs="Open Sans"/>
-          <w:color w:val="0D0D0D" w:themeColor="text1" w:themeTint="F2"/>
-        </w:rPr>
-        <w:instrText xml:space="preserve"> DOCVARIABLE  ExpireDate </w:instrText>
-      </w:r>
-      <w:r>
-        <w:rPr>
-          <w:rFonts w:ascii="Open Sans" w:hAnsi="Open Sans" w:cs="Open Sans"/>
-          <w:color w:val="0D0D0D" w:themeColor="text1" w:themeTint="F2"/>
-        </w:rPr>
-        <w:fldChar w:fldCharType="separate"/>
-      </w:r>
-      <w:r>
-        <w:rPr>
-          <w:rFonts w:ascii="Open Sans" w:hAnsi="Open Sans" w:cs="Open Sans"/>
-          <w:color w:val="0D0D0D" w:themeColor="text1" w:themeTint="F2"/>
-        </w:rPr>
-        <w:t>07/08/2024</w:t>
-      </w:r>
-      <w:r>
-        <w:rPr>
-          <w:rFonts w:ascii="Open Sans" w:hAnsi="Open Sans" w:cs="Open Sans"/>
-          <w:color w:val="0D0D0D" w:themeColor="text1" w:themeTint="F2"/>
-        </w:rPr>
-        <w:fldChar w:fldCharType="end"/>
+        <w:t>#ExpireDate#</w:t>
       </w:r>
     </w:p>
     <w:p>
@@ -265,7 +146,7 @@
                 <w:bCs/>
                 <w:color w:val="0D0D0D" w:themeColor="text1" w:themeTint="F2"/>
               </w:rPr>
-              <w:fldChar w:fldCharType="begin"/>
+              <w:t>#Client#</w:t>
             </w:r>
             <w:r>
               <w:rPr>
@@ -275,65 +156,6 @@
                 <w:color w:val="0D0D0D" w:themeColor="text1" w:themeTint="F2"/>
                 <w:lang w:val="en-GB"/>
               </w:rPr>
-              <w:instrText xml:space="preserve"> </w:instrText>
-            </w:r>
-            <w:r>
-              <w:rPr>
-                <w:rFonts w:ascii="Open Sans" w:hAnsi="Open Sans" w:cs="Open Sans"/>
-                <w:b/>
-                <w:bCs/>
-                <w:color w:val="0D0D0D" w:themeColor="text1" w:themeTint="F2"/>
-                <w:sz w:val="24"/>
-                <w:szCs w:val="24"/>
-                <w:lang w:val="en-GB"/>
-              </w:rPr>
-              <w:instrText xml:space="preserve">DOCVARIABLE </w:instrText>
-            </w:r>
-            <w:r>
-              <w:rPr>
-                <w:rFonts w:ascii="Open Sans" w:hAnsi="Open Sans" w:cs="Open Sans"/>
-                <w:b/>
-                <w:bCs/>
-                <w:color w:val="0D0D0D" w:themeColor="text1" w:themeTint="F2"/>
-                <w:lang w:val="en-GB"/>
-              </w:rPr>
-              <w:instrText xml:space="preserve">Client </w:instrText>
-            </w:r>
-            <w:r>
-              <w:rPr>
-                <w:rFonts w:ascii="Open Sans" w:hAnsi="Open Sans" w:cs="Open Sans"/>
-                <w:b/>
-                <w:bCs/>
-                <w:color w:val="0D0D0D" w:themeColor="text1" w:themeTint="F2"/>
-              </w:rPr>
-              <w:fldChar w:fldCharType="separate"/>
-            </w:r>
-            <w:r>
-              <w:rPr>
-                <w:rFonts w:ascii="Open Sans" w:hAnsi="Open Sans" w:cs="Open Sans"/>
-                <w:b/>
-                <w:bCs/>
-                <w:color w:val="0D0D0D" w:themeColor="text1" w:themeTint="F2"/>
-              </w:rPr>
-              <w:t>Company</w:t>
-            </w:r>
-            <w:r>
-              <w:rPr>
-                <w:rFonts w:ascii="Open Sans" w:hAnsi="Open Sans" w:cs="Open Sans"/>
-                <w:b/>
-                <w:bCs/>
-                <w:color w:val="0D0D0D" w:themeColor="text1" w:themeTint="F2"/>
-              </w:rPr>
-              <w:fldChar w:fldCharType="end"/>
-            </w:r>
-            <w:r>
-              <w:rPr>
-                <w:rFonts w:ascii="Open Sans" w:hAnsi="Open Sans" w:cs="Open Sans"/>
-                <w:b/>
-                <w:bCs/>
-                <w:color w:val="0D0D0D" w:themeColor="text1" w:themeTint="F2"/>
-                <w:lang w:val="en-GB"/>
-              </w:rPr>
               <w:br/>
             </w:r>
             <w:r>
@@ -341,36 +163,7 @@
                 <w:rFonts w:ascii="Open Sans" w:hAnsi="Open Sans" w:cs="Open Sans"/>
                 <w:color w:val="0D0D0D" w:themeColor="text1" w:themeTint="F2"/>
               </w:rPr>
-              <w:fldChar w:fldCharType="begin"/>
-            </w:r>
-            <w:r>
-              <w:rPr>
-                <w:rFonts w:ascii="Open Sans" w:hAnsi="Open Sans" w:cs="Open Sans"/>
-                <w:color w:val="0D0D0D" w:themeColor="text1" w:themeTint="F2"/>
-                <w:lang w:val="en-GB"/>
-              </w:rPr>
-              <w:instrText xml:space="preserve"> DOCVARIABLE Contact </w:instrText>
-            </w:r>
-            <w:r>
-              <w:rPr>
-                <w:rFonts w:ascii="Open Sans" w:hAnsi="Open Sans" w:cs="Open Sans"/>
-                <w:color w:val="0D0D0D" w:themeColor="text1" w:themeTint="F2"/>
-              </w:rPr>
-              <w:fldChar w:fldCharType="separate"/>
-            </w:r>
-            <w:r>
-              <w:rPr>
-                <w:rFonts w:ascii="Open Sans" w:hAnsi="Open Sans" w:cs="Open Sans"/>
-                <w:color w:val="0D0D0D" w:themeColor="text1" w:themeTint="F2"/>
-              </w:rPr>
-              <w:t>Contact name</w:t>
-            </w:r>
-            <w:r>
-              <w:rPr>
-                <w:rFonts w:ascii="Open Sans" w:hAnsi="Open Sans" w:cs="Open Sans"/>
-                <w:color w:val="0D0D0D" w:themeColor="text1" w:themeTint="F2"/>
-              </w:rPr>
-              <w:fldChar w:fldCharType="end"/>
+              <w:t>#Contact#</w:t>
             </w:r>
             <w:r>
               <w:rPr>
@@ -393,149 +186,28 @@
                 <w:rFonts w:ascii="Open Sans" w:hAnsi="Open Sans" w:cs="Open Sans"/>
                 <w:color w:val="0D0D0D" w:themeColor="text1" w:themeTint="F2"/>
               </w:rPr>
-              <w:fldChar w:fldCharType="begin"/>
-            </w:r>
-            <w:r>
-              <w:rPr>
-                <w:rFonts w:ascii="Open Sans" w:hAnsi="Open Sans" w:cs="Open Sans"/>
-                <w:color w:val="0D0D0D" w:themeColor="text1" w:themeTint="F2"/>
-                <w:lang w:val="en-GB"/>
-              </w:rPr>
-              <w:instrText xml:space="preserve"> DOCVARIABLE Address </w:instrText>
-            </w:r>
-            <w:r>
-              <w:rPr>
-                <w:rFonts w:ascii="Open Sans" w:hAnsi="Open Sans" w:cs="Open Sans"/>
-                <w:color w:val="0D0D0D" w:themeColor="text1" w:themeTint="F2"/>
-              </w:rPr>
-              <w:fldChar w:fldCharType="separate"/>
-            </w:r>
-            <w:r>
-              <w:rPr>
-                <w:rFonts w:ascii="Open Sans" w:hAnsi="Open Sans" w:cs="Open Sans"/>
-                <w:color w:val="0D0D0D" w:themeColor="text1" w:themeTint="F2"/>
-                <w:lang w:val="en-GB"/>
-              </w:rPr>
-              <w:t>N</w:t>
-            </w:r>
-            <w:r>
-              <w:rPr>
-                <w:rFonts w:ascii="Open Sans" w:hAnsi="Open Sans" w:cs="Open Sans"/>
-                <w:color w:val="0D0D0D" w:themeColor="text1" w:themeTint="F2"/>
-              </w:rPr>
-              <w:t>adestraat</w:t>
-            </w:r>
-            <w:r>
-              <w:rPr>
-                <w:rFonts w:ascii="Open Sans" w:hAnsi="Open Sans" w:cs="Open Sans"/>
-                <w:color w:val="0D0D0D" w:themeColor="text1" w:themeTint="F2"/>
-                <w:lang w:val="en-GB"/>
-              </w:rPr>
-              <w:t xml:space="preserve"> 5</w:t>
-            </w:r>
-            <w:r>
-              <w:rPr>
-                <w:rFonts w:ascii="Open Sans" w:hAnsi="Open Sans" w:cs="Open Sans"/>
-                <w:color w:val="0D0D0D" w:themeColor="text1" w:themeTint="F2"/>
-              </w:rPr>
-              <w:fldChar w:fldCharType="end"/>
-            </w:r>
-          </w:p>
-          <w:p>
-            <w:pPr>
-              <w:rPr>
-                <w:rFonts w:ascii="Open Sans" w:hAnsi="Open Sans" w:cs="Open Sans"/>
-                <w:color w:val="0D0D0D" w:themeColor="text1" w:themeTint="F2"/>
-                <w:lang w:val="en-GB"/>
-              </w:rPr>
-            </w:pPr>
-            <w:r>
-              <w:rPr>
-                <w:rFonts w:ascii="Open Sans" w:hAnsi="Open Sans" w:cs="Open Sans"/>
-                <w:color w:val="0D0D0D" w:themeColor="text1" w:themeTint="F2"/>
-              </w:rPr>
-              <w:fldChar w:fldCharType="begin"/>
-            </w:r>
-            <w:r>
-              <w:rPr>
-                <w:rFonts w:ascii="Open Sans" w:hAnsi="Open Sans" w:cs="Open Sans"/>
-                <w:color w:val="0D0D0D" w:themeColor="text1" w:themeTint="F2"/>
-                <w:lang w:val="en-GB"/>
-              </w:rPr>
-              <w:instrText xml:space="preserve"> DOCVARIABLE Postal </w:instrText>
-            </w:r>
-            <w:r>
-              <w:rPr>
-                <w:rFonts w:ascii="Open Sans" w:hAnsi="Open Sans" w:cs="Open Sans"/>
-                <w:color w:val="0D0D0D" w:themeColor="text1" w:themeTint="F2"/>
-              </w:rPr>
-              <w:fldChar w:fldCharType="separate"/>
-            </w:r>
-            <w:r>
-              <w:rPr>
-                <w:rFonts w:ascii="Open Sans" w:hAnsi="Open Sans" w:cs="Open Sans"/>
-                <w:color w:val="0D0D0D" w:themeColor="text1" w:themeTint="F2"/>
-                <w:lang w:val="en-GB"/>
-              </w:rPr>
-              <w:t>3071 JL</w:t>
-            </w:r>
-            <w:r>
-              <w:rPr>
-                <w:rFonts w:ascii="Open Sans" w:hAnsi="Open Sans" w:cs="Open Sans"/>
-                <w:color w:val="0D0D0D" w:themeColor="text1" w:themeTint="F2"/>
-              </w:rPr>
-              <w:fldChar w:fldCharType="end"/>
-            </w:r>
-            <w:r>
-              <w:rPr>
-                <w:rFonts w:ascii="Open Sans" w:hAnsi="Open Sans" w:cs="Open Sans"/>
-                <w:color w:val="0D0D0D" w:themeColor="text1" w:themeTint="F2"/>
-                <w:lang w:val="en-GB"/>
-              </w:rPr>
-              <w:t xml:space="preserve"> </w:t>
-            </w:r>
-            <w:r>
-              <w:rPr>
-                <w:rFonts w:ascii="Open Sans" w:hAnsi="Open Sans" w:cs="Open Sans"/>
-                <w:color w:val="0D0D0D" w:themeColor="text1" w:themeTint="F2"/>
-              </w:rPr>
-              <w:fldChar w:fldCharType="begin"/>
-            </w:r>
-            <w:r>
-              <w:rPr>
-                <w:rFonts w:ascii="Open Sans" w:hAnsi="Open Sans" w:cs="Open Sans"/>
-                <w:color w:val="0D0D0D" w:themeColor="text1" w:themeTint="F2"/>
-                <w:lang w:val="en-GB"/>
-              </w:rPr>
-              <w:instrText xml:space="preserve"> DOCVARIABLE City </w:instrText>
-            </w:r>
-            <w:r>
-              <w:rPr>
-                <w:rFonts w:ascii="Open Sans" w:hAnsi="Open Sans" w:cs="Open Sans"/>
-                <w:color w:val="0D0D0D" w:themeColor="text1" w:themeTint="F2"/>
-              </w:rPr>
-              <w:fldChar w:fldCharType="separate"/>
-            </w:r>
-            <w:r>
-              <w:rPr>
-                <w:rFonts w:ascii="Open Sans" w:hAnsi="Open Sans" w:cs="Open Sans"/>
-                <w:color w:val="0D0D0D" w:themeColor="text1" w:themeTint="F2"/>
-                <w:lang w:val="en-GB"/>
-              </w:rPr>
-              <w:t>Rotterdam</w:t>
-            </w:r>
-            <w:r>
-              <w:rPr>
-                <w:rFonts w:ascii="Open Sans" w:hAnsi="Open Sans" w:cs="Open Sans"/>
-                <w:color w:val="0D0D0D" w:themeColor="text1" w:themeTint="F2"/>
-              </w:rPr>
-              <w:fldChar w:fldCharType="end"/>
-            </w:r>
-            <w:r>
-              <w:rPr>
-                <w:rFonts w:ascii="Open Sans" w:hAnsi="Open Sans" w:cs="Open Sans"/>
-                <w:color w:val="0D0D0D" w:themeColor="text1" w:themeTint="F2"/>
-                <w:lang w:val="en-GB"/>
+              <w:t>#Address#</w:t>
+            </w:r>
+          </w:p>
+          <w:p>
+            <w:pPr>
+              <w:rPr>
+                <w:rFonts w:ascii="Open Sans" w:hAnsi="Open Sans" w:cs="Open Sans"/>
+                <w:color w:val="0D0D0D" w:themeColor="text1" w:themeTint="F2"/>
+                <w:lang w:val="en-GB"/>
+              </w:rPr>
+            </w:pPr>
+            <w:r>
+              <w:rPr>
+                <w:rFonts w:ascii="Open Sans" w:hAnsi="Open Sans" w:cs="Open Sans"/>
+                <w:color w:val="0D0D0D" w:themeColor="text1" w:themeTint="F2"/>
+              </w:rPr>
+              <w:t>#Postal# #City#</w:t>
+            </w:r>
+            <w:r>
+              <w:rPr>
+                <w:rFonts w:ascii="Open Sans" w:hAnsi="Open Sans" w:cs="Open Sans"/>
+                <w:color w:val="0D0D0D" w:themeColor="text1" w:themeTint="F2"/>
               </w:rPr>
               <w:br/>
             </w:r>
@@ -543,38 +215,9 @@
               <w:rPr>
                 <w:rFonts w:ascii="Open Sans" w:hAnsi="Open Sans" w:cs="Open Sans"/>
                 <w:color w:val="0D0D0D" w:themeColor="text1" w:themeTint="F2"/>
-              </w:rPr>
-              <w:fldChar w:fldCharType="begin"/>
-            </w:r>
-            <w:r>
-              <w:rPr>
-                <w:rFonts w:ascii="Open Sans" w:hAnsi="Open Sans" w:cs="Open Sans"/>
-                <w:color w:val="0D0D0D" w:themeColor="text1" w:themeTint="F2"/>
-                <w:lang w:val="en-GB"/>
-              </w:rPr>
-              <w:instrText xml:space="preserve"> DOCVARIABLE Country </w:instrText>
-            </w:r>
-            <w:r>
-              <w:rPr>
-                <w:rFonts w:ascii="Open Sans" w:hAnsi="Open Sans" w:cs="Open Sans"/>
-                <w:color w:val="0D0D0D" w:themeColor="text1" w:themeTint="F2"/>
-              </w:rPr>
-              <w:fldChar w:fldCharType="separate"/>
-            </w:r>
-            <w:r>
-              <w:rPr>
-                <w:rFonts w:ascii="Open Sans" w:hAnsi="Open Sans" w:cs="Open Sans"/>
-                <w:color w:val="0D0D0D" w:themeColor="text1" w:themeTint="F2"/>
-                <w:lang w:val="en-GB"/>
-              </w:rPr>
-              <w:t xml:space="preserve"> </w:t>
-            </w:r>
-            <w:r>
-              <w:rPr>
-                <w:rFonts w:ascii="Open Sans" w:hAnsi="Open Sans" w:cs="Open Sans"/>
-                <w:color w:val="0D0D0D" w:themeColor="text1" w:themeTint="F2"/>
-              </w:rPr>
-              <w:fldChar w:fldCharType="end"/>
+                <w:lang w:val="en-GB"/>
+              </w:rPr>
+              <w:t>#Country#</w:t>
             </w:r>
             <w:r>
               <w:rPr>
@@ -597,60 +240,7 @@
                 <w:rFonts w:ascii="Open Sans" w:hAnsi="Open Sans" w:cs="Open Sans"/>
                 <w:color w:val="0D0D0D" w:themeColor="text1" w:themeTint="F2"/>
               </w:rPr>
-              <w:fldChar w:fldCharType="begin"/>
-            </w:r>
-            <w:r>
-              <w:rPr>
-                <w:rFonts w:ascii="Open Sans" w:hAnsi="Open Sans" w:cs="Open Sans"/>
-                <w:color w:val="0D0D0D" w:themeColor="text1" w:themeTint="F2"/>
-                <w:lang w:val="en-GB"/>
-              </w:rPr>
-              <w:instrText xml:space="preserve"> DOCVARIABLE </w:instrText>
-            </w:r>
-            <w:r>
-              <w:rPr>
-                <w:rFonts w:ascii="Open Sans" w:hAnsi="Open Sans" w:cs="Open Sans"/>
-                <w:color w:val="0D0D0D" w:themeColor="text1" w:themeTint="F2"/>
-                <w:lang w:val="en-GB"/>
-              </w:rPr>
-              <w:instrText>COC</w:instrText>
-            </w:r>
-            <w:r>
-              <w:rPr>
-                <w:rFonts w:ascii="Open Sans" w:hAnsi="Open Sans" w:cs="Open Sans"/>
-                <w:color w:val="0D0D0D" w:themeColor="text1" w:themeTint="F2"/>
-                <w:lang w:val="en-GB"/>
-              </w:rPr>
-              <w:instrText xml:space="preserve"> </w:instrText>
-            </w:r>
-            <w:r>
-              <w:rPr>
-                <w:rFonts w:ascii="Open Sans" w:hAnsi="Open Sans" w:cs="Open Sans"/>
-                <w:color w:val="0D0D0D" w:themeColor="text1" w:themeTint="F2"/>
-              </w:rPr>
-              <w:fldChar w:fldCharType="separate"/>
-            </w:r>
-            <w:r>
-              <w:rPr>
-                <w:rFonts w:ascii="Open Sans" w:hAnsi="Open Sans" w:cs="Open Sans"/>
-                <w:color w:val="0D0D0D" w:themeColor="text1" w:themeTint="F2"/>
-                <w:lang w:val="en-GB"/>
-              </w:rPr>
-              <w:t>1</w:t>
-            </w:r>
-            <w:r>
-              <w:rPr>
-                <w:rFonts w:ascii="Open Sans" w:hAnsi="Open Sans" w:cs="Open Sans"/>
-                <w:color w:val="0D0D0D" w:themeColor="text1" w:themeTint="F2"/>
-              </w:rPr>
-              <w:t>2345678</w:t>
-            </w:r>
-            <w:r>
-              <w:rPr>
-                <w:rFonts w:ascii="Open Sans" w:hAnsi="Open Sans" w:cs="Open Sans"/>
-                <w:color w:val="0D0D0D" w:themeColor="text1" w:themeTint="F2"/>
-              </w:rPr>
-              <w:fldChar w:fldCharType="end"/>
+              <w:t>#COC#</w:t>
             </w:r>
             <w:r>
               <w:rPr>
@@ -665,45 +255,7 @@
                 <w:rFonts w:ascii="Open Sans" w:hAnsi="Open Sans" w:cs="Open Sans"/>
                 <w:color w:val="0D0D0D" w:themeColor="text1" w:themeTint="F2"/>
               </w:rPr>
-              <w:fldChar w:fldCharType="begin"/>
-            </w:r>
-            <w:r>
-              <w:rPr>
-                <w:rFonts w:ascii="Open Sans" w:hAnsi="Open Sans" w:cs="Open Sans"/>
-                <w:color w:val="0D0D0D" w:themeColor="text1" w:themeTint="F2"/>
-                <w:lang w:val="en-GB"/>
-              </w:rPr>
-              <w:instrText xml:space="preserve"> DOCVARIABLE VATID </w:instrText>
-            </w:r>
-            <w:r>
-              <w:rPr>
-                <w:rFonts w:ascii="Open Sans" w:hAnsi="Open Sans" w:cs="Open Sans"/>
-                <w:color w:val="0D0D0D" w:themeColor="text1" w:themeTint="F2"/>
-              </w:rPr>
-              <w:fldChar w:fldCharType="separate"/>
-            </w:r>
-            <w:r>
-              <w:rPr>
-                <w:rFonts w:ascii="Open Sans" w:hAnsi="Open Sans" w:cs="Open Sans"/>
-                <w:color w:val="0D0D0D" w:themeColor="text1" w:themeTint="F2"/>
-                <w:lang w:val="en-GB"/>
-              </w:rPr>
-              <w:t>NL</w:t>
-            </w:r>
-            <w:r>
-              <w:rPr>
-                <w:rFonts w:ascii="Open Sans" w:hAnsi="Open Sans" w:cs="Open Sans"/>
-                <w:color w:val="0D0D0D" w:themeColor="text1" w:themeTint="F2"/>
-                <w:lang w:val="en-GB"/>
-              </w:rPr>
-              <w:t>12345678</w:t>
-            </w:r>
-            <w:r>
-              <w:rPr>
-                <w:rFonts w:ascii="Open Sans" w:hAnsi="Open Sans" w:cs="Open Sans"/>
-                <w:color w:val="0D0D0D" w:themeColor="text1" w:themeTint="F2"/>
-              </w:rPr>
-              <w:fldChar w:fldCharType="end"/>
+              <w:t>#VATID#</w:t>
             </w:r>
           </w:p>
           <w:p>
@@ -1034,21 +586,7 @@
                 <w:rFonts w:ascii="Open Sans" w:hAnsi="Open Sans" w:cs="Open Sans"/>
                 <w:color w:val="0D0D0D" w:themeColor="text1" w:themeTint="F2"/>
               </w:rPr>
-              <w:fldChar w:fldCharType="begin"/>
-            </w:r>
-            <w:r>
-              <w:rPr>
-                <w:rFonts w:ascii="Open Sans" w:hAnsi="Open Sans" w:cs="Open Sans"/>
-                <w:color w:val="0D0D0D" w:themeColor="text1" w:themeTint="F2"/>
-              </w:rPr>
-              <w:instrText xml:space="preserve"> DOCVARIABLE  CURR </w:instrText>
-            </w:r>
-            <w:r>
-              <w:rPr>
-                <w:rFonts w:ascii="Open Sans" w:hAnsi="Open Sans" w:cs="Open Sans"/>
-                <w:color w:val="0D0D0D" w:themeColor="text1" w:themeTint="F2"/>
-              </w:rPr>
-              <w:fldChar w:fldCharType="end"/>
+              <w:t>#CURR#</w:t>
             </w:r>
           </w:p>
         </w:tc>
@@ -1074,121 +612,30 @@
                 <w:rFonts w:ascii="Open Sans" w:hAnsi="Open Sans" w:cs="Open Sans"/>
                 <w:color w:val="0D0D0D" w:themeColor="text1" w:themeTint="F2"/>
               </w:rPr>
-              <w:fldChar w:fldCharType="begin"/>
-            </w:r>
-            <w:r>
+              <w:t>#IR1#</w:t>
+            </w:r>
+          </w:p>
+        </w:tc>
+        <w:tc>
+          <w:tcPr>
+            <w:tcW w:w="2703" w:type="dxa"/>
+          </w:tcPr>
+          <w:p>
+            <w:pPr>
+              <w:jc w:val="right"/>
               <w:rPr>
                 <w:rFonts w:ascii="Open Sans" w:hAnsi="Open Sans" w:cs="Open Sans"/>
                 <w:color w:val="0D0D0D" w:themeColor="text1" w:themeTint="F2"/>
                 <w:lang w:val="es-ES"/>
               </w:rPr>
-              <w:instrText xml:space="preserve"> DOCVARIABLE  </w:instrText>
-            </w:r>
+            </w:pPr>
             <w:r>
               <w:rPr>
                 <w:rFonts w:ascii="Open Sans" w:hAnsi="Open Sans" w:cs="Open Sans"/>
                 <w:color w:val="0D0D0D" w:themeColor="text1" w:themeTint="F2"/>
                 <w:lang w:val="es-ES"/>
               </w:rPr>
-              <w:instrText>IR1</w:instrText>
-            </w:r>
-            <w:r>
-              <w:rPr>
-                <w:rFonts w:ascii="Open Sans" w:hAnsi="Open Sans" w:cs="Open Sans"/>
-                <w:color w:val="0D0D0D" w:themeColor="text1" w:themeTint="F2"/>
-                <w:lang w:val="es-ES"/>
-              </w:rPr>
-              <w:instrText xml:space="preserve"> </w:instrText>
-            </w:r>
-            <w:r>
-              <w:rPr>
-                <w:rFonts w:ascii="Open Sans" w:hAnsi="Open Sans" w:cs="Open Sans"/>
-                <w:color w:val="0D0D0D" w:themeColor="text1" w:themeTint="F2"/>
-              </w:rPr>
-              <w:fldChar w:fldCharType="separate"/>
-            </w:r>
-            <w:r>
-              <w:rPr>
-                <w:rFonts w:ascii="Open Sans" w:hAnsi="Open Sans" w:cs="Open Sans"/>
-                <w:color w:val="0D0D0D" w:themeColor="text1" w:themeTint="F2"/>
-                <w:lang w:val="es-ES"/>
-              </w:rPr>
-              <w:t>Regel1</w:t>
-            </w:r>
-            <w:r>
-              <w:rPr>
-                <w:rFonts w:ascii="Open Sans" w:hAnsi="Open Sans" w:cs="Open Sans"/>
-                <w:color w:val="0D0D0D" w:themeColor="text1" w:themeTint="F2"/>
-              </w:rPr>
-              <w:fldChar w:fldCharType="end"/>
-            </w:r>
-          </w:p>
-        </w:tc>
-        <w:tc>
-          <w:tcPr>
-            <w:tcW w:w="2703" w:type="dxa"/>
-          </w:tcPr>
-          <w:p>
-            <w:pPr>
-              <w:jc w:val="right"/>
-              <w:rPr>
-                <w:rFonts w:ascii="Open Sans" w:hAnsi="Open Sans" w:cs="Open Sans"/>
-                <w:color w:val="0D0D0D" w:themeColor="text1" w:themeTint="F2"/>
-                <w:lang w:val="es-ES"/>
-              </w:rPr>
-            </w:pPr>
-            <w:r>
-              <w:rPr>
-                <w:rFonts w:ascii="Open Sans" w:hAnsi="Open Sans" w:cs="Open Sans"/>
-                <w:color w:val="0D0D0D" w:themeColor="text1" w:themeTint="F2"/>
-              </w:rPr>
-              <w:fldChar w:fldCharType="begin"/>
-            </w:r>
-            <w:r>
-              <w:rPr>
-                <w:rFonts w:ascii="Open Sans" w:hAnsi="Open Sans" w:cs="Open Sans"/>
-                <w:color w:val="0D0D0D" w:themeColor="text1" w:themeTint="F2"/>
-                <w:lang w:val="es-ES"/>
-              </w:rPr>
-              <w:instrText xml:space="preserve"> DOCVARIABLE  </w:instrText>
-            </w:r>
-            <w:r>
-              <w:rPr>
-                <w:rFonts w:ascii="Open Sans" w:hAnsi="Open Sans" w:cs="Open Sans"/>
-                <w:color w:val="0D0D0D" w:themeColor="text1" w:themeTint="F2"/>
-                <w:lang w:val="es-ES"/>
-              </w:rPr>
-              <w:instrText>IRP1</w:instrText>
-            </w:r>
-            <w:r>
-              <w:rPr>
-                <w:rFonts w:ascii="Open Sans" w:hAnsi="Open Sans" w:cs="Open Sans"/>
-                <w:color w:val="0D0D0D" w:themeColor="text1" w:themeTint="F2"/>
-                <w:lang w:val="es-ES"/>
-              </w:rPr>
-              <w:instrText xml:space="preserve"> </w:instrText>
-            </w:r>
-            <w:r>
-              <w:rPr>
-                <w:rFonts w:ascii="Open Sans" w:hAnsi="Open Sans" w:cs="Open Sans"/>
-                <w:color w:val="0D0D0D" w:themeColor="text1" w:themeTint="F2"/>
-              </w:rPr>
-              <w:fldChar w:fldCharType="separate"/>
-            </w:r>
-            <w:r>
-              <w:rPr>
-                <w:rFonts w:ascii="Open Sans" w:hAnsi="Open Sans" w:cs="Open Sans"/>
-                <w:color w:val="0D0D0D" w:themeColor="text1" w:themeTint="F2"/>
-                <w:lang w:val="es-ES"/>
-              </w:rPr>
-              <w:t>100.00</w:t>
-            </w:r>
-            <w:r>
-              <w:rPr>
-                <w:rFonts w:ascii="Open Sans" w:hAnsi="Open Sans" w:cs="Open Sans"/>
-                <w:color w:val="0D0D0D" w:themeColor="text1" w:themeTint="F2"/>
-              </w:rPr>
-              <w:fldChar w:fldCharType="end"/>
+              <w:t>#IRP1#</w:t>
             </w:r>
           </w:p>
         </w:tc>
@@ -1214,105 +661,29 @@
                 <w:rFonts w:ascii="Open Sans" w:hAnsi="Open Sans" w:cs="Open Sans"/>
                 <w:color w:val="0D0D0D" w:themeColor="text1" w:themeTint="F2"/>
               </w:rPr>
-              <w:fldChar w:fldCharType="begin"/>
-            </w:r>
-            <w:r>
+              <w:t>#IR2#</w:t>
+            </w:r>
+          </w:p>
+        </w:tc>
+        <w:tc>
+          <w:tcPr>
+            <w:tcW w:w="2703" w:type="dxa"/>
+          </w:tcPr>
+          <w:p>
+            <w:pPr>
+              <w:jc w:val="right"/>
               <w:rPr>
                 <w:rFonts w:ascii="Open Sans" w:hAnsi="Open Sans" w:cs="Open Sans"/>
                 <w:color w:val="0D0D0D" w:themeColor="text1" w:themeTint="F2"/>
                 <w:lang w:val="es-ES"/>
               </w:rPr>
-              <w:instrText xml:space="preserve"> DOCVARIABLE  IR2 </w:instrText>
-            </w:r>
-            <w:r>
-              <w:rPr>
-                <w:rFonts w:ascii="Open Sans" w:hAnsi="Open Sans" w:cs="Open Sans"/>
-                <w:color w:val="0D0D0D" w:themeColor="text1" w:themeTint="F2"/>
-              </w:rPr>
-              <w:fldChar w:fldCharType="separate"/>
-            </w:r>
-            <w:r>
-              <w:rPr>
-                <w:rFonts w:ascii="Open Sans" w:hAnsi="Open Sans" w:cs="Open Sans"/>
-                <w:color w:val="0D0D0D" w:themeColor="text1" w:themeTint="F2"/>
-                <w:lang w:val="es-ES"/>
-              </w:rPr>
-              <w:t xml:space="preserve"> </w:t>
-            </w:r>
-            <w:r>
-              <w:rPr>
-                <w:rFonts w:ascii="Open Sans" w:hAnsi="Open Sans" w:cs="Open Sans"/>
-                <w:color w:val="0D0D0D" w:themeColor="text1" w:themeTint="F2"/>
-              </w:rPr>
-              <w:fldChar w:fldCharType="end"/>
-            </w:r>
-          </w:p>
-        </w:tc>
-        <w:tc>
-          <w:tcPr>
-            <w:tcW w:w="2703" w:type="dxa"/>
-          </w:tcPr>
-          <w:p>
-            <w:pPr>
-              <w:jc w:val="right"/>
-              <w:rPr>
-                <w:rFonts w:ascii="Open Sans" w:hAnsi="Open Sans" w:cs="Open Sans"/>
-                <w:color w:val="0D0D0D" w:themeColor="text1" w:themeTint="F2"/>
-                <w:lang w:val="es-ES"/>
-              </w:rPr>
-            </w:pPr>
-            <w:r>
-              <w:rPr>
-                <w:rFonts w:ascii="Open Sans" w:hAnsi="Open Sans" w:cs="Open Sans"/>
-                <w:color w:val="0D0D0D" w:themeColor="text1" w:themeTint="F2"/>
-              </w:rPr>
-              <w:fldChar w:fldCharType="begin"/>
-            </w:r>
-            <w:r>
-              <w:rPr>
-                <w:rFonts w:ascii="Open Sans" w:hAnsi="Open Sans" w:cs="Open Sans"/>
-                <w:color w:val="0D0D0D" w:themeColor="text1" w:themeTint="F2"/>
-                <w:lang w:val="es-ES"/>
-              </w:rPr>
-              <w:instrText xml:space="preserve"> DOCVARIABLE  </w:instrText>
-            </w:r>
-            <w:r>
-              <w:rPr>
-                <w:rFonts w:ascii="Open Sans" w:hAnsi="Open Sans" w:cs="Open Sans"/>
-                <w:color w:val="0D0D0D" w:themeColor="text1" w:themeTint="F2"/>
-                <w:lang w:val="es-ES"/>
-              </w:rPr>
-              <w:instrText>IRP2</w:instrText>
-            </w:r>
-            <w:r>
-              <w:rPr>
-                <w:rFonts w:ascii="Open Sans" w:hAnsi="Open Sans" w:cs="Open Sans"/>
-                <w:color w:val="0D0D0D" w:themeColor="text1" w:themeTint="F2"/>
-                <w:lang w:val="es-ES"/>
-              </w:rPr>
-              <w:instrText xml:space="preserve"> </w:instrText>
-            </w:r>
-            <w:r>
-              <w:rPr>
-                <w:rFonts w:ascii="Open Sans" w:hAnsi="Open Sans" w:cs="Open Sans"/>
-                <w:color w:val="0D0D0D" w:themeColor="text1" w:themeTint="F2"/>
-              </w:rPr>
-              <w:fldChar w:fldCharType="separate"/>
-            </w:r>
-            <w:r>
-              <w:rPr>
-                <w:rFonts w:ascii="Open Sans" w:hAnsi="Open Sans" w:cs="Open Sans"/>
-                <w:color w:val="0D0D0D" w:themeColor="text1" w:themeTint="F2"/>
-                <w:lang w:val="es-ES"/>
-              </w:rPr>
-              <w:t xml:space="preserve"> </w:t>
-            </w:r>
-            <w:r>
-              <w:rPr>
-                <w:rFonts w:ascii="Open Sans" w:hAnsi="Open Sans" w:cs="Open Sans"/>
-                <w:color w:val="0D0D0D" w:themeColor="text1" w:themeTint="F2"/>
-              </w:rPr>
-              <w:fldChar w:fldCharType="end"/>
+            </w:pPr>
+            <w:r>
+              <w:rPr>
+                <w:rFonts w:ascii="Open Sans" w:hAnsi="Open Sans" w:cs="Open Sans"/>
+                <w:color w:val="0D0D0D" w:themeColor="text1" w:themeTint="F2"/>
+              </w:rPr>
+              <w:t>#IRP2#</w:t>
             </w:r>
           </w:p>
         </w:tc>
@@ -1338,105 +709,29 @@
                 <w:rFonts w:ascii="Open Sans" w:hAnsi="Open Sans" w:cs="Open Sans"/>
                 <w:color w:val="0D0D0D" w:themeColor="text1" w:themeTint="F2"/>
               </w:rPr>
-              <w:fldChar w:fldCharType="begin"/>
-            </w:r>
-            <w:r>
+              <w:t>#IR3#</w:t>
+            </w:r>
+          </w:p>
+        </w:tc>
+        <w:tc>
+          <w:tcPr>
+            <w:tcW w:w="2703" w:type="dxa"/>
+          </w:tcPr>
+          <w:p>
+            <w:pPr>
+              <w:jc w:val="right"/>
               <w:rPr>
                 <w:rFonts w:ascii="Open Sans" w:hAnsi="Open Sans" w:cs="Open Sans"/>
                 <w:color w:val="0D0D0D" w:themeColor="text1" w:themeTint="F2"/>
                 <w:lang w:val="es-ES"/>
               </w:rPr>
-              <w:instrText xml:space="preserve"> DOCVARIABLE  IR3 </w:instrText>
-            </w:r>
-            <w:r>
-              <w:rPr>
-                <w:rFonts w:ascii="Open Sans" w:hAnsi="Open Sans" w:cs="Open Sans"/>
-                <w:color w:val="0D0D0D" w:themeColor="text1" w:themeTint="F2"/>
-              </w:rPr>
-              <w:fldChar w:fldCharType="separate"/>
-            </w:r>
-            <w:r>
-              <w:rPr>
-                <w:rFonts w:ascii="Open Sans" w:hAnsi="Open Sans" w:cs="Open Sans"/>
-                <w:color w:val="0D0D0D" w:themeColor="text1" w:themeTint="F2"/>
-                <w:lang w:val="es-ES"/>
-              </w:rPr>
-              <w:t xml:space="preserve"> </w:t>
-            </w:r>
-            <w:r>
-              <w:rPr>
-                <w:rFonts w:ascii="Open Sans" w:hAnsi="Open Sans" w:cs="Open Sans"/>
-                <w:color w:val="0D0D0D" w:themeColor="text1" w:themeTint="F2"/>
-              </w:rPr>
-              <w:fldChar w:fldCharType="end"/>
-            </w:r>
-          </w:p>
-        </w:tc>
-        <w:tc>
-          <w:tcPr>
-            <w:tcW w:w="2703" w:type="dxa"/>
-          </w:tcPr>
-          <w:p>
-            <w:pPr>
-              <w:jc w:val="right"/>
-              <w:rPr>
-                <w:rFonts w:ascii="Open Sans" w:hAnsi="Open Sans" w:cs="Open Sans"/>
-                <w:color w:val="0D0D0D" w:themeColor="text1" w:themeTint="F2"/>
-                <w:lang w:val="es-ES"/>
-              </w:rPr>
-            </w:pPr>
-            <w:r>
-              <w:rPr>
-                <w:rFonts w:ascii="Open Sans" w:hAnsi="Open Sans" w:cs="Open Sans"/>
-                <w:color w:val="0D0D0D" w:themeColor="text1" w:themeTint="F2"/>
-              </w:rPr>
-              <w:fldChar w:fldCharType="begin"/>
-            </w:r>
-            <w:r>
-              <w:rPr>
-                <w:rFonts w:ascii="Open Sans" w:hAnsi="Open Sans" w:cs="Open Sans"/>
-                <w:color w:val="0D0D0D" w:themeColor="text1" w:themeTint="F2"/>
-                <w:lang w:val="es-ES"/>
-              </w:rPr>
-              <w:instrText xml:space="preserve"> DOCVARIABLE  </w:instrText>
-            </w:r>
-            <w:r>
-              <w:rPr>
-                <w:rFonts w:ascii="Open Sans" w:hAnsi="Open Sans" w:cs="Open Sans"/>
-                <w:color w:val="0D0D0D" w:themeColor="text1" w:themeTint="F2"/>
-                <w:lang w:val="es-ES"/>
-              </w:rPr>
-              <w:instrText>IRP3</w:instrText>
-            </w:r>
-            <w:r>
-              <w:rPr>
-                <w:rFonts w:ascii="Open Sans" w:hAnsi="Open Sans" w:cs="Open Sans"/>
-                <w:color w:val="0D0D0D" w:themeColor="text1" w:themeTint="F2"/>
-                <w:lang w:val="es-ES"/>
-              </w:rPr>
-              <w:instrText xml:space="preserve"> </w:instrText>
-            </w:r>
-            <w:r>
-              <w:rPr>
-                <w:rFonts w:ascii="Open Sans" w:hAnsi="Open Sans" w:cs="Open Sans"/>
-                <w:color w:val="0D0D0D" w:themeColor="text1" w:themeTint="F2"/>
-              </w:rPr>
-              <w:fldChar w:fldCharType="separate"/>
-            </w:r>
-            <w:r>
-              <w:rPr>
-                <w:rFonts w:ascii="Open Sans" w:hAnsi="Open Sans" w:cs="Open Sans"/>
-                <w:color w:val="0D0D0D" w:themeColor="text1" w:themeTint="F2"/>
-                <w:lang w:val="es-ES"/>
-              </w:rPr>
-              <w:t xml:space="preserve"> </w:t>
-            </w:r>
-            <w:r>
-              <w:rPr>
-                <w:rFonts w:ascii="Open Sans" w:hAnsi="Open Sans" w:cs="Open Sans"/>
-                <w:color w:val="0D0D0D" w:themeColor="text1" w:themeTint="F2"/>
-              </w:rPr>
-              <w:fldChar w:fldCharType="end"/>
+            </w:pPr>
+            <w:r>
+              <w:rPr>
+                <w:rFonts w:ascii="Open Sans" w:hAnsi="Open Sans" w:cs="Open Sans"/>
+                <w:color w:val="0D0D0D" w:themeColor="text1" w:themeTint="F2"/>
+              </w:rPr>
+              <w:t>#IRP3#</w:t>
             </w:r>
           </w:p>
         </w:tc>
@@ -1461,112 +756,30 @@
               <w:rPr>
                 <w:rFonts w:ascii="Open Sans" w:hAnsi="Open Sans" w:cs="Open Sans"/>
                 <w:color w:val="0D0D0D" w:themeColor="text1" w:themeTint="F2"/>
+              </w:rPr>
+              <w:t>#IR4#</w:t>
+            </w:r>
+          </w:p>
+        </w:tc>
+        <w:tc>
+          <w:tcPr>
+            <w:tcW w:w="2703" w:type="dxa"/>
+          </w:tcPr>
+          <w:p>
+            <w:pPr>
+              <w:jc w:val="right"/>
+              <w:rPr>
+                <w:rFonts w:ascii="Open Sans" w:hAnsi="Open Sans" w:cs="Open Sans"/>
+                <w:color w:val="0D0D0D" w:themeColor="text1" w:themeTint="F2"/>
                 <w:lang w:val="es-ES"/>
               </w:rPr>
-              <w:fldChar w:fldCharType="begin"/>
-            </w:r>
-            <w:r>
-              <w:rPr>
-                <w:rFonts w:ascii="Open Sans" w:hAnsi="Open Sans" w:cs="Open Sans"/>
-                <w:color w:val="0D0D0D" w:themeColor="text1" w:themeTint="F2"/>
-                <w:lang w:val="es-ES"/>
-              </w:rPr>
-              <w:instrText xml:space="preserve"> DOCVARIABLE  IR4 </w:instrText>
-            </w:r>
-            <w:r>
-              <w:rPr>
-                <w:rFonts w:ascii="Open Sans" w:hAnsi="Open Sans" w:cs="Open Sans"/>
-                <w:color w:val="0D0D0D" w:themeColor="text1" w:themeTint="F2"/>
-                <w:lang w:val="es-ES"/>
-              </w:rPr>
-              <w:fldChar w:fldCharType="separate"/>
-            </w:r>
-            <w:r>
-              <w:rPr>
-                <w:rFonts w:ascii="Open Sans" w:hAnsi="Open Sans" w:cs="Open Sans"/>
-                <w:color w:val="0D0D0D" w:themeColor="text1" w:themeTint="F2"/>
-                <w:lang w:val="es-ES"/>
-              </w:rPr>
-              <w:t xml:space="preserve"> </w:t>
-            </w:r>
-            <w:r>
-              <w:rPr>
-                <w:rFonts w:ascii="Open Sans" w:hAnsi="Open Sans" w:cs="Open Sans"/>
-                <w:color w:val="0D0D0D" w:themeColor="text1" w:themeTint="F2"/>
-                <w:lang w:val="es-ES"/>
-              </w:rPr>
-              <w:fldChar w:fldCharType="end"/>
-            </w:r>
-          </w:p>
-        </w:tc>
-        <w:tc>
-          <w:tcPr>
-            <w:tcW w:w="2703" w:type="dxa"/>
-          </w:tcPr>
-          <w:p>
-            <w:pPr>
-              <w:jc w:val="right"/>
-              <w:rPr>
-                <w:rFonts w:ascii="Open Sans" w:hAnsi="Open Sans" w:cs="Open Sans"/>
-                <w:color w:val="0D0D0D" w:themeColor="text1" w:themeTint="F2"/>
-                <w:lang w:val="es-ES"/>
-              </w:rPr>
-            </w:pPr>
-            <w:r>
-              <w:rPr>
-                <w:rFonts w:ascii="Open Sans" w:hAnsi="Open Sans" w:cs="Open Sans"/>
-                <w:color w:val="0D0D0D" w:themeColor="text1" w:themeTint="F2"/>
-                <w:lang w:val="es-ES"/>
-              </w:rPr>
-              <w:fldChar w:fldCharType="begin"/>
-            </w:r>
-            <w:r>
-              <w:rPr>
-                <w:rFonts w:ascii="Open Sans" w:hAnsi="Open Sans" w:cs="Open Sans"/>
-                <w:color w:val="0D0D0D" w:themeColor="text1" w:themeTint="F2"/>
-                <w:lang w:val="es-ES"/>
-              </w:rPr>
-              <w:instrText xml:space="preserve"> </w:instrText>
-            </w:r>
-            <w:r>
-              <w:rPr>
-                <w:rFonts w:ascii="Open Sans" w:hAnsi="Open Sans" w:cs="Open Sans"/>
-                <w:color w:val="0D0D0D" w:themeColor="text1" w:themeTint="F2"/>
-                <w:lang w:val="es-ES"/>
-              </w:rPr>
-              <w:instrText>DOCVARIABLE  IRP4</w:instrText>
-            </w:r>
-            <w:r>
-              <w:rPr>
-                <w:rFonts w:ascii="Open Sans" w:hAnsi="Open Sans" w:cs="Open Sans"/>
-                <w:color w:val="0D0D0D" w:themeColor="text1" w:themeTint="F2"/>
-                <w:lang w:val="es-ES"/>
-              </w:rPr>
-              <w:instrText xml:space="preserve"> </w:instrText>
-            </w:r>
-            <w:r>
-              <w:rPr>
-                <w:rFonts w:ascii="Open Sans" w:hAnsi="Open Sans" w:cs="Open Sans"/>
-                <w:color w:val="0D0D0D" w:themeColor="text1" w:themeTint="F2"/>
-                <w:lang w:val="es-ES"/>
-              </w:rPr>
-              <w:fldChar w:fldCharType="separate"/>
-            </w:r>
-            <w:r>
-              <w:rPr>
-                <w:rFonts w:ascii="Open Sans" w:hAnsi="Open Sans" w:cs="Open Sans"/>
-                <w:color w:val="0D0D0D" w:themeColor="text1" w:themeTint="F2"/>
-                <w:lang w:val="es-ES"/>
-              </w:rPr>
-              <w:t xml:space="preserve"> </w:t>
-            </w:r>
-            <w:r>
-              <w:rPr>
-                <w:rFonts w:ascii="Open Sans" w:hAnsi="Open Sans" w:cs="Open Sans"/>
-                <w:color w:val="0D0D0D" w:themeColor="text1" w:themeTint="F2"/>
-                <w:lang w:val="es-ES"/>
-              </w:rPr>
-              <w:fldChar w:fldCharType="end"/>
+            </w:pPr>
+            <w:r>
+              <w:rPr>
+                <w:rFonts w:ascii="Open Sans" w:hAnsi="Open Sans" w:cs="Open Sans"/>
+                <w:color w:val="0D0D0D" w:themeColor="text1" w:themeTint="F2"/>
+              </w:rPr>
+              <w:t>#IRP4#</w:t>
             </w:r>
           </w:p>
         </w:tc>
@@ -1591,112 +804,30 @@
               <w:rPr>
                 <w:rFonts w:ascii="Open Sans" w:hAnsi="Open Sans" w:cs="Open Sans"/>
                 <w:color w:val="0D0D0D" w:themeColor="text1" w:themeTint="F2"/>
+              </w:rPr>
+              <w:t>#IR5#</w:t>
+            </w:r>
+          </w:p>
+        </w:tc>
+        <w:tc>
+          <w:tcPr>
+            <w:tcW w:w="2703" w:type="dxa"/>
+          </w:tcPr>
+          <w:p>
+            <w:pPr>
+              <w:jc w:val="right"/>
+              <w:rPr>
+                <w:rFonts w:ascii="Open Sans" w:hAnsi="Open Sans" w:cs="Open Sans"/>
+                <w:color w:val="0D0D0D" w:themeColor="text1" w:themeTint="F2"/>
                 <w:lang w:val="es-ES"/>
               </w:rPr>
-              <w:fldChar w:fldCharType="begin"/>
-            </w:r>
-            <w:r>
-              <w:rPr>
-                <w:rFonts w:ascii="Open Sans" w:hAnsi="Open Sans" w:cs="Open Sans"/>
-                <w:color w:val="0D0D0D" w:themeColor="text1" w:themeTint="F2"/>
-                <w:lang w:val="es-ES"/>
-              </w:rPr>
-              <w:instrText xml:space="preserve"> </w:instrText>
-            </w:r>
-            <w:r>
-              <w:rPr>
-                <w:rFonts w:ascii="Open Sans" w:hAnsi="Open Sans" w:cs="Open Sans"/>
-                <w:color w:val="0D0D0D" w:themeColor="text1" w:themeTint="F2"/>
-                <w:lang w:val="es-ES"/>
-              </w:rPr>
-              <w:instrText>DOCVARIABLE  IR5</w:instrText>
-            </w:r>
-            <w:r>
-              <w:rPr>
-                <w:rFonts w:ascii="Open Sans" w:hAnsi="Open Sans" w:cs="Open Sans"/>
-                <w:color w:val="0D0D0D" w:themeColor="text1" w:themeTint="F2"/>
-                <w:lang w:val="es-ES"/>
-              </w:rPr>
-              <w:instrText xml:space="preserve"> </w:instrText>
-            </w:r>
-            <w:r>
-              <w:rPr>
-                <w:rFonts w:ascii="Open Sans" w:hAnsi="Open Sans" w:cs="Open Sans"/>
-                <w:color w:val="0D0D0D" w:themeColor="text1" w:themeTint="F2"/>
-                <w:lang w:val="es-ES"/>
-              </w:rPr>
-              <w:fldChar w:fldCharType="separate"/>
-            </w:r>
-            <w:r>
-              <w:rPr>
-                <w:rFonts w:ascii="Open Sans" w:hAnsi="Open Sans" w:cs="Open Sans"/>
-                <w:color w:val="0D0D0D" w:themeColor="text1" w:themeTint="F2"/>
-                <w:lang w:val="es-ES"/>
-              </w:rPr>
-              <w:t xml:space="preserve"> </w:t>
-            </w:r>
-            <w:r>
-              <w:rPr>
-                <w:rFonts w:ascii="Open Sans" w:hAnsi="Open Sans" w:cs="Open Sans"/>
-                <w:color w:val="0D0D0D" w:themeColor="text1" w:themeTint="F2"/>
-                <w:lang w:val="es-ES"/>
-              </w:rPr>
-              <w:fldChar w:fldCharType="end"/>
-            </w:r>
-          </w:p>
-        </w:tc>
-        <w:tc>
-          <w:tcPr>
-            <w:tcW w:w="2703" w:type="dxa"/>
-          </w:tcPr>
-          <w:p>
-            <w:pPr>
-              <w:jc w:val="right"/>
-              <w:rPr>
-                <w:rFonts w:ascii="Open Sans" w:hAnsi="Open Sans" w:cs="Open Sans"/>
-                <w:color w:val="0D0D0D" w:themeColor="text1" w:themeTint="F2"/>
-                <w:lang w:val="es-ES"/>
-              </w:rPr>
-            </w:pPr>
-            <w:r>
-              <w:rPr>
-                <w:rFonts w:ascii="Open Sans" w:hAnsi="Open Sans" w:cs="Open Sans"/>
-                <w:color w:val="0D0D0D" w:themeColor="text1" w:themeTint="F2"/>
-                <w:lang w:val="es-ES"/>
-              </w:rPr>
-              <w:fldChar w:fldCharType="begin"/>
-            </w:r>
-            <w:r>
-              <w:rPr>
-                <w:rFonts w:ascii="Open Sans" w:hAnsi="Open Sans" w:cs="Open Sans"/>
-                <w:color w:val="0D0D0D" w:themeColor="text1" w:themeTint="F2"/>
-                <w:lang w:val="es-ES"/>
-              </w:rPr>
-              <w:instrText xml:space="preserve"> DOCVARIABLE  IRP5 </w:instrText>
-            </w:r>
-            <w:r>
-              <w:rPr>
-                <w:rFonts w:ascii="Open Sans" w:hAnsi="Open Sans" w:cs="Open Sans"/>
-                <w:color w:val="0D0D0D" w:themeColor="text1" w:themeTint="F2"/>
-                <w:lang w:val="es-ES"/>
-              </w:rPr>
-              <w:fldChar w:fldCharType="separate"/>
-            </w:r>
-            <w:r>
-              <w:rPr>
-                <w:rFonts w:ascii="Open Sans" w:hAnsi="Open Sans" w:cs="Open Sans"/>
-                <w:color w:val="0D0D0D" w:themeColor="text1" w:themeTint="F2"/>
-                <w:lang w:val="es-ES"/>
-              </w:rPr>
-              <w:t xml:space="preserve"> </w:t>
-            </w:r>
-            <w:r>
-              <w:rPr>
-                <w:rFonts w:ascii="Open Sans" w:hAnsi="Open Sans" w:cs="Open Sans"/>
-                <w:color w:val="0D0D0D" w:themeColor="text1" w:themeTint="F2"/>
-                <w:lang w:val="es-ES"/>
-              </w:rPr>
-              <w:fldChar w:fldCharType="end"/>
+            </w:pPr>
+            <w:r>
+              <w:rPr>
+                <w:rFonts w:ascii="Open Sans" w:hAnsi="Open Sans" w:cs="Open Sans"/>
+                <w:color w:val="0D0D0D" w:themeColor="text1" w:themeTint="F2"/>
+              </w:rPr>
+              <w:t>#IRP5#</w:t>
             </w:r>
           </w:p>
         </w:tc>
@@ -1721,128 +852,30 @@
               <w:rPr>
                 <w:rFonts w:ascii="Open Sans" w:hAnsi="Open Sans" w:cs="Open Sans"/>
                 <w:color w:val="0D0D0D" w:themeColor="text1" w:themeTint="F2"/>
+              </w:rPr>
+              <w:t>#IR6#</w:t>
+            </w:r>
+          </w:p>
+        </w:tc>
+        <w:tc>
+          <w:tcPr>
+            <w:tcW w:w="2703" w:type="dxa"/>
+          </w:tcPr>
+          <w:p>
+            <w:pPr>
+              <w:jc w:val="right"/>
+              <w:rPr>
+                <w:rFonts w:ascii="Open Sans" w:hAnsi="Open Sans" w:cs="Open Sans"/>
+                <w:color w:val="0D0D0D" w:themeColor="text1" w:themeTint="F2"/>
                 <w:lang w:val="es-ES"/>
               </w:rPr>
-              <w:fldChar w:fldCharType="begin"/>
-            </w:r>
-            <w:r>
-              <w:rPr>
-                <w:rFonts w:ascii="Open Sans" w:hAnsi="Open Sans" w:cs="Open Sans"/>
-                <w:color w:val="0D0D0D" w:themeColor="text1" w:themeTint="F2"/>
-                <w:lang w:val="es-ES"/>
-              </w:rPr>
-              <w:instrText xml:space="preserve"> </w:instrText>
-            </w:r>
-            <w:r>
-              <w:rPr>
-                <w:rFonts w:ascii="Open Sans" w:hAnsi="Open Sans" w:cs="Open Sans"/>
-                <w:color w:val="0D0D0D" w:themeColor="text1" w:themeTint="F2"/>
-                <w:lang w:val="es-ES"/>
-              </w:rPr>
-              <w:instrText>DOCVARIABLE  IR6</w:instrText>
-            </w:r>
-            <w:r>
-              <w:rPr>
-                <w:rFonts w:ascii="Open Sans" w:hAnsi="Open Sans" w:cs="Open Sans"/>
-                <w:color w:val="0D0D0D" w:themeColor="text1" w:themeTint="F2"/>
-                <w:lang w:val="es-ES"/>
-              </w:rPr>
-              <w:instrText xml:space="preserve"> </w:instrText>
-            </w:r>
-            <w:r>
-              <w:rPr>
-                <w:rFonts w:ascii="Open Sans" w:hAnsi="Open Sans" w:cs="Open Sans"/>
-                <w:color w:val="0D0D0D" w:themeColor="text1" w:themeTint="F2"/>
-                <w:lang w:val="es-ES"/>
-              </w:rPr>
-              <w:fldChar w:fldCharType="separate"/>
-            </w:r>
-            <w:r>
-              <w:rPr>
-                <w:rFonts w:ascii="Open Sans" w:hAnsi="Open Sans" w:cs="Open Sans"/>
-                <w:color w:val="0D0D0D" w:themeColor="text1" w:themeTint="F2"/>
-                <w:lang w:val="es-ES"/>
-              </w:rPr>
-              <w:t xml:space="preserve"> </w:t>
-            </w:r>
-            <w:r>
-              <w:rPr>
-                <w:rFonts w:ascii="Open Sans" w:hAnsi="Open Sans" w:cs="Open Sans"/>
-                <w:color w:val="0D0D0D" w:themeColor="text1" w:themeTint="F2"/>
-                <w:lang w:val="es-ES"/>
-              </w:rPr>
-              <w:fldChar w:fldCharType="end"/>
-            </w:r>
-          </w:p>
-        </w:tc>
-        <w:tc>
-          <w:tcPr>
-            <w:tcW w:w="2703" w:type="dxa"/>
-          </w:tcPr>
-          <w:p>
-            <w:pPr>
-              <w:jc w:val="right"/>
-              <w:rPr>
-                <w:rFonts w:ascii="Open Sans" w:hAnsi="Open Sans" w:cs="Open Sans"/>
-                <w:color w:val="0D0D0D" w:themeColor="text1" w:themeTint="F2"/>
-                <w:lang w:val="es-ES"/>
-              </w:rPr>
-            </w:pPr>
-            <w:r>
-              <w:rPr>
-                <w:rFonts w:ascii="Open Sans" w:hAnsi="Open Sans" w:cs="Open Sans"/>
-                <w:color w:val="0D0D0D" w:themeColor="text1" w:themeTint="F2"/>
-                <w:lang w:val="es-ES"/>
-              </w:rPr>
-              <w:fldChar w:fldCharType="begin"/>
-            </w:r>
-            <w:r>
-              <w:rPr>
-                <w:rFonts w:ascii="Open Sans" w:hAnsi="Open Sans" w:cs="Open Sans"/>
-                <w:color w:val="0D0D0D" w:themeColor="text1" w:themeTint="F2"/>
-                <w:lang w:val="es-ES"/>
-              </w:rPr>
-              <w:instrText xml:space="preserve"> </w:instrText>
-            </w:r>
-            <w:r>
-              <w:rPr>
-                <w:rFonts w:ascii="Open Sans" w:hAnsi="Open Sans" w:cs="Open Sans"/>
-                <w:color w:val="0D0D0D" w:themeColor="text1" w:themeTint="F2"/>
-                <w:lang w:val="es-ES"/>
-              </w:rPr>
-              <w:instrText>DOCVARIABLE  IRP6</w:instrText>
-            </w:r>
-            <w:r>
-              <w:rPr>
-                <w:rFonts w:ascii="Open Sans" w:hAnsi="Open Sans" w:cs="Open Sans"/>
-                <w:color w:val="0D0D0D" w:themeColor="text1" w:themeTint="F2"/>
-                <w:lang w:val="es-ES"/>
-              </w:rPr>
-              <w:instrText xml:space="preserve"> </w:instrText>
-            </w:r>
-            <w:r>
-              <w:rPr>
-                <w:rFonts w:ascii="Open Sans" w:hAnsi="Open Sans" w:cs="Open Sans"/>
-                <w:color w:val="0D0D0D" w:themeColor="text1" w:themeTint="F2"/>
-                <w:lang w:val="es-ES"/>
-              </w:rPr>
-              <w:fldChar w:fldCharType="separate"/>
-            </w:r>
-            <w:r>
-              <w:rPr>
-                <w:rFonts w:ascii="Open Sans" w:hAnsi="Open Sans" w:cs="Open Sans"/>
-                <w:color w:val="0D0D0D" w:themeColor="text1" w:themeTint="F2"/>
-                <w:lang w:val="es-ES"/>
-              </w:rPr>
-              <w:t xml:space="preserve"> </w:t>
-            </w:r>
-            <w:r>
-              <w:rPr>
-                <w:rFonts w:ascii="Open Sans" w:hAnsi="Open Sans" w:cs="Open Sans"/>
-                <w:color w:val="0D0D0D" w:themeColor="text1" w:themeTint="F2"/>
-                <w:lang w:val="es-ES"/>
-              </w:rPr>
-              <w:fldChar w:fldCharType="end"/>
+            </w:pPr>
+            <w:r>
+              <w:rPr>
+                <w:rFonts w:ascii="Open Sans" w:hAnsi="Open Sans" w:cs="Open Sans"/>
+                <w:color w:val="0D0D0D" w:themeColor="text1" w:themeTint="F2"/>
+              </w:rPr>
+              <w:t>#IRP6#</w:t>
             </w:r>
           </w:p>
         </w:tc>
@@ -1893,53 +926,7 @@
                 <w:rFonts w:ascii="Open Sans" w:hAnsi="Open Sans" w:cs="Open Sans"/>
                 <w:color w:val="0D0D0D" w:themeColor="text1" w:themeTint="F2"/>
               </w:rPr>
-              <w:fldChar w:fldCharType="begin"/>
-            </w:r>
-            <w:r>
-              <w:rPr>
-                <w:rFonts w:ascii="Open Sans" w:hAnsi="Open Sans" w:cs="Open Sans"/>
-                <w:color w:val="0D0D0D" w:themeColor="text1" w:themeTint="F2"/>
-                <w:lang w:val="es-ES"/>
-              </w:rPr>
-              <w:instrText xml:space="preserve"> DOCVARIABLE  </w:instrText>
-            </w:r>
-            <w:r>
-              <w:rPr>
-                <w:rFonts w:ascii="Open Sans" w:hAnsi="Open Sans" w:cs="Open Sans"/>
-                <w:color w:val="0D0D0D" w:themeColor="text1" w:themeTint="F2"/>
-                <w:lang w:val="es-ES"/>
-              </w:rPr>
-              <w:instrText>SubT</w:instrText>
-            </w:r>
-            <w:r>
-              <w:rPr>
-                <w:rFonts w:ascii="Open Sans" w:hAnsi="Open Sans" w:cs="Open Sans"/>
-                <w:color w:val="0D0D0D" w:themeColor="text1" w:themeTint="F2"/>
-                <w:lang w:val="es-ES"/>
-              </w:rPr>
-              <w:instrText xml:space="preserve"> </w:instrText>
-            </w:r>
-            <w:r>
-              <w:rPr>
-                <w:rFonts w:ascii="Open Sans" w:hAnsi="Open Sans" w:cs="Open Sans"/>
-                <w:color w:val="0D0D0D" w:themeColor="text1" w:themeTint="F2"/>
-              </w:rPr>
-              <w:fldChar w:fldCharType="separate"/>
-            </w:r>
-            <w:r>
-              <w:rPr>
-                <w:rFonts w:ascii="Open Sans" w:hAnsi="Open Sans" w:cs="Open Sans"/>
-                <w:color w:val="0D0D0D" w:themeColor="text1" w:themeTint="F2"/>
-                <w:lang w:val="es-ES"/>
-              </w:rPr>
-              <w:t>100.00</w:t>
-            </w:r>
-            <w:r>
-              <w:rPr>
-                <w:rFonts w:ascii="Open Sans" w:hAnsi="Open Sans" w:cs="Open Sans"/>
-                <w:color w:val="0D0D0D" w:themeColor="text1" w:themeTint="F2"/>
-              </w:rPr>
-              <w:fldChar w:fldCharType="end"/>
+              <w:t>#SubT#</w:t>
             </w:r>
           </w:p>
         </w:tc>
@@ -1968,42 +955,14 @@
                 <w:rFonts w:ascii="Open Sans" w:hAnsi="Open Sans" w:cs="Open Sans"/>
                 <w:color w:val="0D0D0D" w:themeColor="text1" w:themeTint="F2"/>
               </w:rPr>
-              <w:fldChar w:fldCharType="begin"/>
-            </w:r>
-            <w:r>
-              <w:rPr>
-                <w:rFonts w:ascii="Open Sans" w:hAnsi="Open Sans" w:cs="Open Sans"/>
-                <w:color w:val="0D0D0D" w:themeColor="text1" w:themeTint="F2"/>
-              </w:rPr>
-              <w:instrText xml:space="preserve"> DOCVARIABLE VatRate </w:instrText>
-            </w:r>
-            <w:r>
-              <w:rPr>
-                <w:rFonts w:ascii="Open Sans" w:hAnsi="Open Sans" w:cs="Open Sans"/>
-                <w:color w:val="0D0D0D" w:themeColor="text1" w:themeTint="F2"/>
-              </w:rPr>
-              <w:fldChar w:fldCharType="separate"/>
-            </w:r>
-            <w:r>
-              <w:rPr>
-                <w:rFonts w:ascii="Open Sans" w:hAnsi="Open Sans" w:cs="Open Sans"/>
-                <w:color w:val="0D0D0D" w:themeColor="text1" w:themeTint="F2"/>
-              </w:rPr>
-              <w:t>21</w:t>
-            </w:r>
-            <w:r>
-              <w:rPr>
-                <w:rFonts w:ascii="Open Sans" w:hAnsi="Open Sans" w:cs="Open Sans"/>
-                <w:color w:val="0D0D0D" w:themeColor="text1" w:themeTint="F2"/>
-              </w:rPr>
-              <w:fldChar w:fldCharType="end"/>
-            </w:r>
-            <w:r>
-              <w:rPr>
-                <w:rFonts w:ascii="Open Sans" w:hAnsi="Open Sans" w:cs="Open Sans"/>
-                <w:color w:val="0D0D0D" w:themeColor="text1" w:themeTint="F2"/>
-              </w:rPr>
-              <w:t xml:space="preserve"> VAT</w:t>
+              <w:t xml:space="preserve">#VatRate# </w:t>
+            </w:r>
+            <w:r>
+              <w:rPr>
+                <w:rFonts w:ascii="Open Sans" w:hAnsi="Open Sans" w:cs="Open Sans"/>
+                <w:color w:val="0D0D0D" w:themeColor="text1" w:themeTint="F2"/>
+              </w:rPr>
+              <w:t>VAT</w:t>
             </w:r>
           </w:p>
         </w:tc>
@@ -2025,60 +984,7 @@
                 <w:rFonts w:ascii="Open Sans" w:hAnsi="Open Sans" w:cs="Open Sans"/>
                 <w:color w:val="0D0D0D" w:themeColor="text1" w:themeTint="F2"/>
               </w:rPr>
-              <w:fldChar w:fldCharType="begin"/>
-            </w:r>
-            <w:r>
-              <w:rPr>
-                <w:rFonts w:ascii="Open Sans" w:hAnsi="Open Sans" w:cs="Open Sans"/>
-                <w:color w:val="0D0D0D" w:themeColor="text1" w:themeTint="F2"/>
-                <w:lang w:val="es-ES"/>
-              </w:rPr>
-              <w:instrText xml:space="preserve"> DOCVARIABLE  </w:instrText>
-            </w:r>
-            <w:r>
-              <w:rPr>
-                <w:rFonts w:ascii="Open Sans" w:hAnsi="Open Sans" w:cs="Open Sans"/>
-                <w:color w:val="0D0D0D" w:themeColor="text1" w:themeTint="F2"/>
-                <w:lang w:val="es-ES"/>
-              </w:rPr>
-              <w:instrText>VatT</w:instrText>
-            </w:r>
-            <w:r>
-              <w:rPr>
-                <w:rFonts w:ascii="Open Sans" w:hAnsi="Open Sans" w:cs="Open Sans"/>
-                <w:color w:val="0D0D0D" w:themeColor="text1" w:themeTint="F2"/>
-                <w:lang w:val="es-ES"/>
-              </w:rPr>
-              <w:instrText xml:space="preserve"> </w:instrText>
-            </w:r>
-            <w:r>
-              <w:rPr>
-                <w:rFonts w:ascii="Open Sans" w:hAnsi="Open Sans" w:cs="Open Sans"/>
-                <w:color w:val="0D0D0D" w:themeColor="text1" w:themeTint="F2"/>
-              </w:rPr>
-              <w:fldChar w:fldCharType="separate"/>
-            </w:r>
-            <w:r>
-              <w:rPr>
-                <w:rFonts w:ascii="Open Sans" w:hAnsi="Open Sans" w:cs="Open Sans"/>
-                <w:color w:val="0D0D0D" w:themeColor="text1" w:themeTint="F2"/>
-              </w:rPr>
-              <w:t>21</w:t>
-            </w:r>
-            <w:r>
-              <w:rPr>
-                <w:rFonts w:ascii="Open Sans" w:hAnsi="Open Sans" w:cs="Open Sans"/>
-                <w:color w:val="0D0D0D" w:themeColor="text1" w:themeTint="F2"/>
-                <w:lang w:val="es-ES"/>
-              </w:rPr>
-              <w:t>.00</w:t>
-            </w:r>
-            <w:r>
-              <w:rPr>
-                <w:rFonts w:ascii="Open Sans" w:hAnsi="Open Sans" w:cs="Open Sans"/>
-                <w:color w:val="0D0D0D" w:themeColor="text1" w:themeTint="F2"/>
-              </w:rPr>
-              <w:fldChar w:fldCharType="end"/>
+              <w:t>#VatT#</w:t>
             </w:r>
           </w:p>
         </w:tc>
@@ -2133,55 +1039,7 @@
                 <w:bCs/>
                 <w:color w:val="0D0D0D" w:themeColor="text1" w:themeTint="F2"/>
               </w:rPr>
-              <w:fldChar w:fldCharType="begin"/>
-            </w:r>
-            <w:r>
-              <w:rPr>
-                <w:rFonts w:ascii="Open Sans" w:hAnsi="Open Sans" w:cs="Open Sans"/>
-                <w:b/>
-                <w:bCs/>
-                <w:color w:val="0D0D0D" w:themeColor="text1" w:themeTint="F2"/>
-                <w:lang w:val="es-ES"/>
-              </w:rPr>
-              <w:instrText xml:space="preserve"> DOCVARIABLE  Total </w:instrText>
-            </w:r>
-            <w:r>
-              <w:rPr>
-                <w:rFonts w:ascii="Open Sans" w:hAnsi="Open Sans" w:cs="Open Sans"/>
-                <w:b/>
-                <w:bCs/>
-                <w:color w:val="0D0D0D" w:themeColor="text1" w:themeTint="F2"/>
-              </w:rPr>
-              <w:fldChar w:fldCharType="separate"/>
-            </w:r>
-            <w:r>
-              <w:rPr>
-                <w:rFonts w:ascii="Open Sans" w:hAnsi="Open Sans" w:cs="Open Sans"/>
-                <w:b/>
-                <w:bCs/>
-                <w:color w:val="0D0D0D" w:themeColor="text1" w:themeTint="F2"/>
-                <w:lang w:val="es-ES"/>
-              </w:rPr>
-              <w:t>121</w:t>
-            </w:r>
-            <w:r>
-              <w:rPr>
-                <w:rFonts w:ascii="Open Sans" w:hAnsi="Open Sans" w:cs="Open Sans"/>
-                <w:b/>
-                <w:bCs/>
-                <w:color w:val="0D0D0D" w:themeColor="text1" w:themeTint="F2"/>
-                <w:lang w:val="es-ES"/>
-              </w:rPr>
-              <w:t>.00</w:t>
-            </w:r>
-            <w:r>
-              <w:rPr>
-                <w:rFonts w:ascii="Open Sans" w:hAnsi="Open Sans" w:cs="Open Sans"/>
-                <w:b/>
-                <w:bCs/>
-                <w:color w:val="0D0D0D" w:themeColor="text1" w:themeTint="F2"/>
-              </w:rPr>
-              <w:fldChar w:fldCharType="end"/>
+              <w:t>#Total#</w:t>
             </w:r>
           </w:p>
         </w:tc>
@@ -2237,43 +1095,7 @@
           <w:bCs/>
           <w:color w:val="0D0D0D" w:themeColor="text1" w:themeTint="F2"/>
         </w:rPr>
-        <w:fldChar w:fldCharType="begin"/>
-      </w:r>
-      <w:r>
-        <w:rPr>
-          <w:rFonts w:ascii="Open Sans" w:hAnsi="Open Sans" w:cs="Open Sans"/>
-          <w:b/>
-          <w:bCs/>
-          <w:color w:val="0D0D0D" w:themeColor="text1" w:themeTint="F2"/>
-        </w:rPr>
-        <w:instrText xml:space="preserve"> DOCVARIABLE ExpireDays </w:instrText>
-      </w:r>
-      <w:r>
-        <w:rPr>
-          <w:rFonts w:ascii="Open Sans" w:hAnsi="Open Sans" w:cs="Open Sans"/>
-          <w:b/>
-          <w:bCs/>
-          <w:color w:val="0D0D0D" w:themeColor="text1" w:themeTint="F2"/>
-        </w:rPr>
-        <w:fldChar w:fldCharType="separate"/>
-      </w:r>
-      <w:r>
-        <w:rPr>
-          <w:rFonts w:ascii="Open Sans" w:hAnsi="Open Sans" w:cs="Open Sans"/>
-          <w:b/>
-          <w:bCs/>
-          <w:color w:val="0D0D0D" w:themeColor="text1" w:themeTint="F2"/>
-        </w:rPr>
-        <w:t>14</w:t>
-      </w:r>
-      <w:r>
-        <w:rPr>
-          <w:rFonts w:ascii="Open Sans" w:hAnsi="Open Sans" w:cs="Open Sans"/>
-          <w:b/>
-          <w:bCs/>
-          <w:color w:val="0D0D0D" w:themeColor="text1" w:themeTint="F2"/>
-        </w:rPr>
-        <w:fldChar w:fldCharType="end"/>
+        <w:t>#ExpireDays#</w:t>
       </w:r>
       <w:r>
         <w:rPr>
@@ -2373,7 +1195,7 @@
 </file>
 
 <file path=word/styles.xml><?xml version="1.0" encoding="utf-8"?>
-<w:styles xmlns:mc="http://schemas.openxmlformats.org/markup-compatibility/2006" xmlns:r="http://schemas.openxmlformats.org/officeDocument/2006/relationships" xmlns:w="http://schemas.openxmlformats.org/wordprocessingml/2006/main" xmlns:w14="http://schemas.microsoft.com/office/word/2010/wordml" xmlns:w15="http://schemas.microsoft.com/office/word/2012/wordml" xmlns:w16cex="http://schemas.microsoft.com/office/word/2018/wordml/cex" xmlns:w16cid="http://schemas.microsoft.com/office/word/2016/wordml/cid" xmlns:w16="http://schemas.microsoft.com/office/word/2018/wordml" xmlns:w16sdtdh="http://schemas.microsoft.com/office/word/2020/wordml/sdtdatahash" xmlns:w16se="http://schemas.microsoft.com/office/word/2015/wordml/symex" mc:Ignorable="w14 w15 w16se w16cid w16 w16cex w16sdtdh">
+<w:styles xmlns:mc="http://schemas.openxmlformats.org/markup-compatibility/2006" xmlns:r="http://schemas.openxmlformats.org/officeDocument/2006/relationships" xmlns:w="http://schemas.openxmlformats.org/wordprocessingml/2006/main" xmlns:w14="http://schemas.microsoft.com/office/word/2010/wordml" xmlns:w15="http://schemas.microsoft.com/office/word/2012/wordml" xmlns:w16cex="http://schemas.microsoft.com/office/word/2018/wordml/cex" xmlns:w16cid="http://schemas.microsoft.com/office/word/2016/wordml/cid" xmlns:w16="http://schemas.microsoft.com/office/word/2018/wordml" xmlns:w16du="http://schemas.microsoft.com/office/word/2023/wordml/word16du" xmlns:w16sdtdh="http://schemas.microsoft.com/office/word/2020/wordml/sdtdatahash" xmlns:w16se="http://schemas.microsoft.com/office/word/2015/wordml/symex" mc:Ignorable="w14 w15 w16se w16cid w16 w16cex w16sdtdh w16du">
   <w:docDefaults>
     <w:rPrDefault>
       <w:rPr>

</xml_diff>